<commit_message>
Comments added. Added functionality for X-pattern, diagonal, traditional, and four-corners game modes and temp txt box to display current game mode. Resolves #16 and resolves #17
</commit_message>
<xml_diff>
--- a/CPW212_Team_Project.docx
+++ b/CPW212_Team_Project.docx
@@ -1,6 +1,6 @@
 
 <file path=word/document.xml><?xml version="1.0" encoding="utf-8"?>
-<w:document xmlns:wpc="http://schemas.microsoft.com/office/word/2010/wordprocessingCanvas" xmlns:cx="http://schemas.microsoft.com/office/drawing/2014/chartex" xmlns:cx1="http://schemas.microsoft.com/office/drawing/2015/9/8/chartex" xmlns:cx2="http://schemas.microsoft.com/office/drawing/2015/10/21/chartex" xmlns:cx3="http://schemas.microsoft.com/office/drawing/2016/5/9/chartex" xmlns:cx4="http://schemas.microsoft.com/office/drawing/2016/5/10/chartex" xmlns:cx5="http://schemas.microsoft.com/office/drawing/2016/5/11/chartex" xmlns:cx6="http://schemas.microsoft.com/office/drawing/2016/5/12/chartex" xmlns:cx7="http://schemas.microsoft.com/office/drawing/2016/5/13/chartex" xmlns:cx8="http://schemas.microsoft.com/office/drawing/2016/5/14/chartex" xmlns:mc="http://schemas.openxmlformats.org/markup-compatibility/2006" xmlns:aink="http://schemas.microsoft.com/office/drawing/2016/ink" xmlns:am3d="http://schemas.microsoft.com/office/drawing/2017/model3d" xmlns:o="urn:schemas-microsoft-com:office:office" xmlns:r="http://schemas.openxmlformats.org/officeDocument/2006/relationships" xmlns:m="http://schemas.openxmlformats.org/officeDocument/2006/math" xmlns:v="urn:schemas-microsoft-com:vml" xmlns:wp14="http://schemas.microsoft.com/office/word/2010/wordprocessingDrawing" xmlns:wp="http://schemas.openxmlformats.org/drawingml/2006/wordprocessingDrawing" xmlns:w10="urn:schemas-microsoft-com:office:word" xmlns:w="http://schemas.openxmlformats.org/wordprocessingml/2006/main" xmlns:w14="http://schemas.microsoft.com/office/word/2010/wordml" xmlns:w15="http://schemas.microsoft.com/office/word/2012/wordml" xmlns:w16cid="http://schemas.microsoft.com/office/word/2016/wordml/cid" xmlns:w16se="http://schemas.microsoft.com/office/word/2015/wordml/symex" xmlns:wpg="http://schemas.microsoft.com/office/word/2010/wordprocessingGroup" xmlns:wpi="http://schemas.microsoft.com/office/word/2010/wordprocessingInk" xmlns:wne="http://schemas.microsoft.com/office/word/2006/wordml" xmlns:wps="http://schemas.microsoft.com/office/word/2010/wordprocessingShape" mc:Ignorable="w14 w15 w16se w16cid wp14">
+<w:document xmlns:wpc="http://schemas.microsoft.com/office/word/2010/wordprocessingCanvas" xmlns:cx="http://schemas.microsoft.com/office/drawing/2014/chartex" xmlns:cx1="http://schemas.microsoft.com/office/drawing/2015/9/8/chartex" xmlns:mc="http://schemas.openxmlformats.org/markup-compatibility/2006" xmlns:o="urn:schemas-microsoft-com:office:office" xmlns:r="http://schemas.openxmlformats.org/officeDocument/2006/relationships" xmlns:m="http://schemas.openxmlformats.org/officeDocument/2006/math" xmlns:v="urn:schemas-microsoft-com:vml" xmlns:wp14="http://schemas.microsoft.com/office/word/2010/wordprocessingDrawing" xmlns:wp="http://schemas.openxmlformats.org/drawingml/2006/wordprocessingDrawing" xmlns:w10="urn:schemas-microsoft-com:office:word" xmlns:w="http://schemas.openxmlformats.org/wordprocessingml/2006/main" xmlns:w14="http://schemas.microsoft.com/office/word/2010/wordml" xmlns:w15="http://schemas.microsoft.com/office/word/2012/wordml" xmlns:w16se="http://schemas.microsoft.com/office/word/2015/wordml/symex" xmlns:wpg="http://schemas.microsoft.com/office/word/2010/wordprocessingGroup" xmlns:wpi="http://schemas.microsoft.com/office/word/2010/wordprocessingInk" xmlns:wne="http://schemas.microsoft.com/office/word/2006/wordml" xmlns:wps="http://schemas.microsoft.com/office/word/2010/wordprocessingShape" mc:Ignorable="w14 w15 w16se wp14">
   <w:body>
     <w:p>
       <w:r>
@@ -23,31 +23,16 @@
       </w:r>
     </w:p>
     <w:p/>
-    <w:p/>
-    <w:p/>
-    <w:p>
-      <w:r>
-        <w:t xml:space="preserve">Background: I attended Bingo night at my oldest son’s school and noticed that the method they were using to </w:t>
-      </w:r>
-      <w:proofErr w:type="gramStart"/>
-      <w:r>
-        <w:t>call</w:t>
-      </w:r>
-      <w:proofErr w:type="gramEnd"/>
-      <w:r>
-        <w:t xml:space="preserve"> and track numbers was very manual and prone to human error. After each number was </w:t>
-      </w:r>
-      <w:proofErr w:type="gramStart"/>
-      <w:r>
-        <w:t>called</w:t>
-      </w:r>
-      <w:proofErr w:type="gramEnd"/>
-      <w:r>
-        <w:t xml:space="preserve"> they had to manually click the number on their excel sheet to change its color. After the game was over each button had to be clicked to be cleared out. The colors of the clicked squares were all the same, so it was impossible to know what the last number called was by looking. It also might have been the announcer’s preference, but they only played traditional Bingo. Below is a picture of their interface/Excel sheet. </w:t>
-      </w:r>
-    </w:p>
-    <w:p>
-      <w:r>
+    <w:p>
+      <w:r>
+        <w:t xml:space="preserve">Background: I attended Bingo night at my oldest son’s school and noticed that the method they were using to call and track numbers was very manual and prone to human error. After each number was called they had to manually click the number on their excel sheet to change its color. After the game was over each button had to be clicked to be cleared out. The colors of the clicked squares were all the same, so it was impossible to know what the last number called was by looking. It also might have been the announcer’s preference, but they only played traditional Bingo. Below is a picture of their interface/Excel sheet. </w:t>
+      </w:r>
+    </w:p>
+    <w:p>
+      <w:r>
+        <w:rPr>
+          <w:noProof/>
+        </w:rPr>
         <w:drawing>
           <wp:inline distT="0" distB="0" distL="0" distR="0" wp14:anchorId="2204E736" wp14:editId="75D3C476">
             <wp:extent cx="5943600" cy="4457700"/>
@@ -88,7 +73,6 @@
     <w:p/>
     <w:p>
       <w:r>
-        <w:lastRenderedPageBreak/>
         <w:t>Initial planning</w:t>
       </w:r>
       <w:r>
@@ -103,10 +87,11 @@
         <w:pStyle w:val="ListParagraph"/>
         <w:numPr>
           <w:ilvl w:val="0"/>
-          <w:numId w:val="1"/>
+          <w:numId w:val="3"/>
         </w:numPr>
       </w:pPr>
       <w:r>
+        <w:lastRenderedPageBreak/>
         <w:t>Keep the interface very similar, including the school info, but adding an area to show the past 5 numbers.</w:t>
       </w:r>
     </w:p>
@@ -115,7 +100,7 @@
         <w:pStyle w:val="ListParagraph"/>
         <w:numPr>
           <w:ilvl w:val="0"/>
-          <w:numId w:val="1"/>
+          <w:numId w:val="4"/>
         </w:numPr>
       </w:pPr>
       <w:r>
@@ -136,7 +121,7 @@
         <w:pStyle w:val="ListParagraph"/>
         <w:numPr>
           <w:ilvl w:val="0"/>
-          <w:numId w:val="1"/>
+          <w:numId w:val="5"/>
         </w:numPr>
       </w:pPr>
       <w:r>
@@ -163,7 +148,7 @@
         <w:pStyle w:val="ListParagraph"/>
         <w:numPr>
           <w:ilvl w:val="0"/>
-          <w:numId w:val="1"/>
+          <w:numId w:val="6"/>
         </w:numPr>
       </w:pPr>
       <w:r>
@@ -187,7 +172,7 @@
         <w:pStyle w:val="ListParagraph"/>
         <w:numPr>
           <w:ilvl w:val="0"/>
-          <w:numId w:val="1"/>
+          <w:numId w:val="7"/>
         </w:numPr>
       </w:pPr>
       <w:r>
@@ -199,7 +184,7 @@
         <w:pStyle w:val="ListParagraph"/>
         <w:numPr>
           <w:ilvl w:val="0"/>
-          <w:numId w:val="1"/>
+          <w:numId w:val="7"/>
         </w:numPr>
       </w:pPr>
       <w:r>
@@ -229,7 +214,34 @@
         </w:numPr>
       </w:pPr>
       <w:r>
-        <w:t>Include game mode functionality – X, diagonal, blackout, four corners, diamond, square, N (for Northwood</w:t>
+        <w:t xml:space="preserve">Include game mode functionality – </w:t>
+      </w:r>
+      <w:r>
+        <w:rPr>
+          <w:highlight w:val="green"/>
+        </w:rPr>
+        <w:t>X</w:t>
+      </w:r>
+      <w:r>
+        <w:t xml:space="preserve">, </w:t>
+      </w:r>
+      <w:r>
+        <w:rPr>
+          <w:highlight w:val="green"/>
+        </w:rPr>
+        <w:t>diagonal</w:t>
+      </w:r>
+      <w:r>
+        <w:t xml:space="preserve">, blackout, </w:t>
+      </w:r>
+      <w:r>
+        <w:rPr>
+          <w:highlight w:val="green"/>
+        </w:rPr>
+        <w:t>four corners</w:t>
+      </w:r>
+      <w:r>
+        <w:t>, diamond, square, N (for Northwood</w:t>
       </w:r>
       <w:proofErr w:type="gramStart"/>
       <w:r>
@@ -251,38 +263,129 @@
       <w:r>
         <w:t>Area for pattern image</w:t>
       </w:r>
+    </w:p>
+    <w:p/>
+    <w:p>
+      <w:r>
+        <w:t>Time tracking:</w:t>
+      </w:r>
+    </w:p>
+    <w:p>
+      <w:r>
+        <w:t xml:space="preserve">2 hours auditing/inspecting current use. </w:t>
+      </w:r>
+    </w:p>
+    <w:p>
+      <w:r>
+        <w:t xml:space="preserve">1 hour researching bingo patterns, and obtaining images. </w:t>
+      </w:r>
+    </w:p>
+    <w:p>
+      <w:r>
+        <w:t>2 hours planning and summarizing</w:t>
+      </w:r>
+    </w:p>
+    <w:p>
+      <w:r>
+        <w:t>2</w:t>
+      </w:r>
+      <w:r>
+        <w:t xml:space="preserve"> hour</w:t>
+      </w:r>
+      <w:r>
+        <w:t>s</w:t>
+      </w:r>
+      <w:r>
+        <w:t xml:space="preserve"> creating</w:t>
+      </w:r>
+      <w:r>
+        <w:t>/resolving</w:t>
+      </w:r>
+      <w:r>
+        <w:t xml:space="preserve"> issues for functionality</w:t>
+      </w:r>
+      <w:r>
+        <w:t>, and utilizing source control</w:t>
+      </w:r>
+    </w:p>
+    <w:p>
+      <w:r>
+        <w:t>8 hours coding/debugging</w:t>
+      </w:r>
+    </w:p>
+    <w:p/>
+    <w:p/>
+    <w:p>
+      <w:r>
+        <w:t xml:space="preserve">Post </w:t>
+      </w:r>
+      <w:r>
+        <w:t xml:space="preserve">Completion </w:t>
+      </w:r>
+      <w:r>
+        <w:t>Update: The app in its current state functions much better than their version, and have plenty of opportunity for improvement. I’d like to implement more game modes, right now it is setup for regular bingo,</w:t>
+      </w:r>
+      <w:r>
+        <w:t xml:space="preserve"> four corners, and diagonals only. </w:t>
+      </w:r>
+      <w:r>
+        <w:t>Currently disables</w:t>
+      </w:r>
+      <w:r>
+        <w:t xml:space="preserve"> the associated numbers tha</w:t>
+      </w:r>
+      <w:r>
+        <w:t xml:space="preserve">t are not used in the game mode, but image example will be added later on. </w:t>
+      </w:r>
+      <w:r>
+        <w:t>For example, the four corners mode disables I, N, and G columns, diagonals mode disables the N column.</w:t>
+      </w:r>
+      <w:r>
+        <w:t xml:space="preserve"> </w:t>
+      </w:r>
+      <w:r>
+        <w:t xml:space="preserve">I added in a temporary </w:t>
+      </w:r>
+      <w:proofErr w:type="spellStart"/>
+      <w:r>
+        <w:t>gameModeTxt</w:t>
+      </w:r>
+      <w:proofErr w:type="spellEnd"/>
+      <w:r>
+        <w:t xml:space="preserve"> that can be updated for the current game mode if the </w:t>
+      </w:r>
+      <w:proofErr w:type="spellStart"/>
+      <w:r>
+        <w:t>listBox</w:t>
+      </w:r>
+      <w:proofErr w:type="spellEnd"/>
+      <w:r>
+        <w:t xml:space="preserve"> does not have the wanted game mode.</w:t>
+      </w:r>
       <w:bookmarkStart w:id="0" w:name="_GoBack"/>
       <w:bookmarkEnd w:id="0"/>
-    </w:p>
-    <w:p/>
-    <w:p/>
-    <w:p/>
-    <w:p>
-      <w:r>
-        <w:t>Time tracking:</w:t>
-      </w:r>
-    </w:p>
-    <w:p>
-      <w:r>
-        <w:t xml:space="preserve">2 hours auditing/inspecting current use. </w:t>
-      </w:r>
-    </w:p>
-    <w:p>
-      <w:r>
-        <w:t xml:space="preserve">1 hour researching bingo </w:t>
-      </w:r>
-      <w:proofErr w:type="gramStart"/>
-      <w:r>
-        <w:t>patterns, and</w:t>
-      </w:r>
-      <w:proofErr w:type="gramEnd"/>
-      <w:r>
-        <w:t xml:space="preserve"> obtaining images. </w:t>
-      </w:r>
-    </w:p>
-    <w:p>
-      <w:r>
-        <w:t>1 hour creating issues for functionality</w:t>
+      <w:r>
+        <w:t xml:space="preserve"> In</w:t>
+      </w:r>
+      <w:r>
+        <w:t xml:space="preserve"> terms of source control usage I was having a lot of difficulty resetting master after a merge, a lot of the time I would delete my local repository and re-clone the project. A couple times I tried to manually upload commits and I ended up losing some changes and have to track them</w:t>
+      </w:r>
+      <w:r>
+        <w:t xml:space="preserve"> down in my recycle bin</w:t>
+      </w:r>
+      <w:r>
+        <w:t xml:space="preserve">. </w:t>
+      </w:r>
+      <w:proofErr w:type="spellStart"/>
+      <w:r>
+        <w:t>Git</w:t>
+      </w:r>
+      <w:proofErr w:type="spellEnd"/>
+      <w:r>
+        <w:t xml:space="preserve"> fetch/pull/push were confusing, so I had to spend a little tim</w:t>
+      </w:r>
+      <w:r>
+        <w:t xml:space="preserve">e figuring that out and I think I finally did. For me I think it’s a lot harder to come up with a random project so it was really nice to find and take advantage of the opportunity to make something that can really be used by someone. </w:t>
       </w:r>
     </w:p>
     <w:p/>
@@ -298,8 +401,121 @@
 </file>
 
 <file path=word/numbering.xml><?xml version="1.0" encoding="utf-8"?>
-<w:numbering xmlns:wpc="http://schemas.microsoft.com/office/word/2010/wordprocessingCanvas" xmlns:cx="http://schemas.microsoft.com/office/drawing/2014/chartex" xmlns:cx1="http://schemas.microsoft.com/office/drawing/2015/9/8/chartex" xmlns:cx2="http://schemas.microsoft.com/office/drawing/2015/10/21/chartex" xmlns:cx3="http://schemas.microsoft.com/office/drawing/2016/5/9/chartex" xmlns:cx4="http://schemas.microsoft.com/office/drawing/2016/5/10/chartex" xmlns:cx5="http://schemas.microsoft.com/office/drawing/2016/5/11/chartex" xmlns:cx6="http://schemas.microsoft.com/office/drawing/2016/5/12/chartex" xmlns:cx7="http://schemas.microsoft.com/office/drawing/2016/5/13/chartex" xmlns:cx8="http://schemas.microsoft.com/office/drawing/2016/5/14/chartex" xmlns:mc="http://schemas.openxmlformats.org/markup-compatibility/2006" xmlns:aink="http://schemas.microsoft.com/office/drawing/2016/ink" xmlns:am3d="http://schemas.microsoft.com/office/drawing/2017/model3d" xmlns:o="urn:schemas-microsoft-com:office:office" xmlns:r="http://schemas.openxmlformats.org/officeDocument/2006/relationships" xmlns:m="http://schemas.openxmlformats.org/officeDocument/2006/math" xmlns:v="urn:schemas-microsoft-com:vml" xmlns:wp14="http://schemas.microsoft.com/office/word/2010/wordprocessingDrawing" xmlns:wp="http://schemas.openxmlformats.org/drawingml/2006/wordprocessingDrawing" xmlns:w10="urn:schemas-microsoft-com:office:word" xmlns:w="http://schemas.openxmlformats.org/wordprocessingml/2006/main" xmlns:w14="http://schemas.microsoft.com/office/word/2010/wordml" xmlns:w15="http://schemas.microsoft.com/office/word/2012/wordml" xmlns:w16cid="http://schemas.microsoft.com/office/word/2016/wordml/cid" xmlns:w16se="http://schemas.microsoft.com/office/word/2015/wordml/symex" xmlns:wpg="http://schemas.microsoft.com/office/word/2010/wordprocessingGroup" xmlns:wpi="http://schemas.microsoft.com/office/word/2010/wordprocessingInk" xmlns:wne="http://schemas.microsoft.com/office/word/2006/wordml" xmlns:wps="http://schemas.microsoft.com/office/word/2010/wordprocessingShape" mc:Ignorable="w14 w15 w16se w16cid wp14">
+<w:numbering xmlns:wpc="http://schemas.microsoft.com/office/word/2010/wordprocessingCanvas" xmlns:cx="http://schemas.microsoft.com/office/drawing/2014/chartex" xmlns:cx1="http://schemas.microsoft.com/office/drawing/2015/9/8/chartex" xmlns:mc="http://schemas.openxmlformats.org/markup-compatibility/2006" xmlns:o="urn:schemas-microsoft-com:office:office" xmlns:r="http://schemas.openxmlformats.org/officeDocument/2006/relationships" xmlns:m="http://schemas.openxmlformats.org/officeDocument/2006/math" xmlns:v="urn:schemas-microsoft-com:vml" xmlns:wp14="http://schemas.microsoft.com/office/word/2010/wordprocessingDrawing" xmlns:wp="http://schemas.openxmlformats.org/drawingml/2006/wordprocessingDrawing" xmlns:w10="urn:schemas-microsoft-com:office:word" xmlns:w="http://schemas.openxmlformats.org/wordprocessingml/2006/main" xmlns:w14="http://schemas.microsoft.com/office/word/2010/wordml" xmlns:w15="http://schemas.microsoft.com/office/word/2012/wordml" xmlns:w16se="http://schemas.microsoft.com/office/word/2015/wordml/symex" xmlns:wpg="http://schemas.microsoft.com/office/word/2010/wordprocessingGroup" xmlns:wpi="http://schemas.microsoft.com/office/word/2010/wordprocessingInk" xmlns:wne="http://schemas.microsoft.com/office/word/2006/wordml" xmlns:wps="http://schemas.microsoft.com/office/word/2010/wordprocessingShape" mc:Ignorable="w14 w15 w16se wp14">
   <w:abstractNum w:abstractNumId="0" w15:restartNumberingAfterBreak="0">
+    <w:nsid w:val="11F92BFD"/>
+    <w:multiLevelType w:val="hybridMultilevel"/>
+    <w:tmpl w:val="6A28F450"/>
+    <w:lvl w:ilvl="0" w:tplc="0409000D">
+      <w:start w:val="1"/>
+      <w:numFmt w:val="bullet"/>
+      <w:lvlText w:val=""/>
+      <w:lvlJc w:val="left"/>
+      <w:pPr>
+        <w:ind w:left="720" w:hanging="360"/>
+      </w:pPr>
+      <w:rPr>
+        <w:rFonts w:ascii="Wingdings" w:hAnsi="Wingdings" w:hint="default"/>
+      </w:rPr>
+    </w:lvl>
+    <w:lvl w:ilvl="1" w:tplc="04090003" w:tentative="1">
+      <w:start w:val="1"/>
+      <w:numFmt w:val="bullet"/>
+      <w:lvlText w:val="o"/>
+      <w:lvlJc w:val="left"/>
+      <w:pPr>
+        <w:ind w:left="1440" w:hanging="360"/>
+      </w:pPr>
+      <w:rPr>
+        <w:rFonts w:ascii="Courier New" w:hAnsi="Courier New" w:cs="Courier New" w:hint="default"/>
+      </w:rPr>
+    </w:lvl>
+    <w:lvl w:ilvl="2" w:tplc="04090005" w:tentative="1">
+      <w:start w:val="1"/>
+      <w:numFmt w:val="bullet"/>
+      <w:lvlText w:val=""/>
+      <w:lvlJc w:val="left"/>
+      <w:pPr>
+        <w:ind w:left="2160" w:hanging="360"/>
+      </w:pPr>
+      <w:rPr>
+        <w:rFonts w:ascii="Wingdings" w:hAnsi="Wingdings" w:hint="default"/>
+      </w:rPr>
+    </w:lvl>
+    <w:lvl w:ilvl="3" w:tplc="04090001" w:tentative="1">
+      <w:start w:val="1"/>
+      <w:numFmt w:val="bullet"/>
+      <w:lvlText w:val=""/>
+      <w:lvlJc w:val="left"/>
+      <w:pPr>
+        <w:ind w:left="2880" w:hanging="360"/>
+      </w:pPr>
+      <w:rPr>
+        <w:rFonts w:ascii="Symbol" w:hAnsi="Symbol" w:hint="default"/>
+      </w:rPr>
+    </w:lvl>
+    <w:lvl w:ilvl="4" w:tplc="04090003" w:tentative="1">
+      <w:start w:val="1"/>
+      <w:numFmt w:val="bullet"/>
+      <w:lvlText w:val="o"/>
+      <w:lvlJc w:val="left"/>
+      <w:pPr>
+        <w:ind w:left="3600" w:hanging="360"/>
+      </w:pPr>
+      <w:rPr>
+        <w:rFonts w:ascii="Courier New" w:hAnsi="Courier New" w:cs="Courier New" w:hint="default"/>
+      </w:rPr>
+    </w:lvl>
+    <w:lvl w:ilvl="5" w:tplc="04090005" w:tentative="1">
+      <w:start w:val="1"/>
+      <w:numFmt w:val="bullet"/>
+      <w:lvlText w:val=""/>
+      <w:lvlJc w:val="left"/>
+      <w:pPr>
+        <w:ind w:left="4320" w:hanging="360"/>
+      </w:pPr>
+      <w:rPr>
+        <w:rFonts w:ascii="Wingdings" w:hAnsi="Wingdings" w:hint="default"/>
+      </w:rPr>
+    </w:lvl>
+    <w:lvl w:ilvl="6" w:tplc="04090001" w:tentative="1">
+      <w:start w:val="1"/>
+      <w:numFmt w:val="bullet"/>
+      <w:lvlText w:val=""/>
+      <w:lvlJc w:val="left"/>
+      <w:pPr>
+        <w:ind w:left="5040" w:hanging="360"/>
+      </w:pPr>
+      <w:rPr>
+        <w:rFonts w:ascii="Symbol" w:hAnsi="Symbol" w:hint="default"/>
+      </w:rPr>
+    </w:lvl>
+    <w:lvl w:ilvl="7" w:tplc="04090003" w:tentative="1">
+      <w:start w:val="1"/>
+      <w:numFmt w:val="bullet"/>
+      <w:lvlText w:val="o"/>
+      <w:lvlJc w:val="left"/>
+      <w:pPr>
+        <w:ind w:left="5760" w:hanging="360"/>
+      </w:pPr>
+      <w:rPr>
+        <w:rFonts w:ascii="Courier New" w:hAnsi="Courier New" w:cs="Courier New" w:hint="default"/>
+      </w:rPr>
+    </w:lvl>
+    <w:lvl w:ilvl="8" w:tplc="04090005" w:tentative="1">
+      <w:start w:val="1"/>
+      <w:numFmt w:val="bullet"/>
+      <w:lvlText w:val=""/>
+      <w:lvlJc w:val="left"/>
+      <w:pPr>
+        <w:ind w:left="6480" w:hanging="360"/>
+      </w:pPr>
+      <w:rPr>
+        <w:rFonts w:ascii="Wingdings" w:hAnsi="Wingdings" w:hint="default"/>
+      </w:rPr>
+    </w:lvl>
+  </w:abstractNum>
+  <w:abstractNum w:abstractNumId="1" w15:restartNumberingAfterBreak="0">
     <w:nsid w:val="168A6107"/>
     <w:multiLevelType w:val="hybridMultilevel"/>
     <w:tmpl w:val="2BDAC038"/>
@@ -412,7 +628,7 @@
       </w:rPr>
     </w:lvl>
   </w:abstractNum>
-  <w:abstractNum w:abstractNumId="1" w15:restartNumberingAfterBreak="0">
+  <w:abstractNum w:abstractNumId="2" w15:restartNumberingAfterBreak="0">
     <w:nsid w:val="2355317B"/>
     <w:multiLevelType w:val="hybridMultilevel"/>
     <w:tmpl w:val="F41EE688"/>
@@ -525,17 +741,600 @@
       </w:rPr>
     </w:lvl>
   </w:abstractNum>
+  <w:abstractNum w:abstractNumId="3" w15:restartNumberingAfterBreak="0">
+    <w:nsid w:val="2E09456A"/>
+    <w:multiLevelType w:val="hybridMultilevel"/>
+    <w:tmpl w:val="85B4EA7A"/>
+    <w:lvl w:ilvl="0" w:tplc="0409000D">
+      <w:start w:val="1"/>
+      <w:numFmt w:val="bullet"/>
+      <w:lvlText w:val=""/>
+      <w:lvlJc w:val="left"/>
+      <w:pPr>
+        <w:ind w:left="720" w:hanging="360"/>
+      </w:pPr>
+      <w:rPr>
+        <w:rFonts w:ascii="Wingdings" w:hAnsi="Wingdings" w:hint="default"/>
+      </w:rPr>
+    </w:lvl>
+    <w:lvl w:ilvl="1" w:tplc="04090003" w:tentative="1">
+      <w:start w:val="1"/>
+      <w:numFmt w:val="bullet"/>
+      <w:lvlText w:val="o"/>
+      <w:lvlJc w:val="left"/>
+      <w:pPr>
+        <w:ind w:left="1440" w:hanging="360"/>
+      </w:pPr>
+      <w:rPr>
+        <w:rFonts w:ascii="Courier New" w:hAnsi="Courier New" w:cs="Courier New" w:hint="default"/>
+      </w:rPr>
+    </w:lvl>
+    <w:lvl w:ilvl="2" w:tplc="04090005" w:tentative="1">
+      <w:start w:val="1"/>
+      <w:numFmt w:val="bullet"/>
+      <w:lvlText w:val=""/>
+      <w:lvlJc w:val="left"/>
+      <w:pPr>
+        <w:ind w:left="2160" w:hanging="360"/>
+      </w:pPr>
+      <w:rPr>
+        <w:rFonts w:ascii="Wingdings" w:hAnsi="Wingdings" w:hint="default"/>
+      </w:rPr>
+    </w:lvl>
+    <w:lvl w:ilvl="3" w:tplc="04090001" w:tentative="1">
+      <w:start w:val="1"/>
+      <w:numFmt w:val="bullet"/>
+      <w:lvlText w:val=""/>
+      <w:lvlJc w:val="left"/>
+      <w:pPr>
+        <w:ind w:left="2880" w:hanging="360"/>
+      </w:pPr>
+      <w:rPr>
+        <w:rFonts w:ascii="Symbol" w:hAnsi="Symbol" w:hint="default"/>
+      </w:rPr>
+    </w:lvl>
+    <w:lvl w:ilvl="4" w:tplc="04090003" w:tentative="1">
+      <w:start w:val="1"/>
+      <w:numFmt w:val="bullet"/>
+      <w:lvlText w:val="o"/>
+      <w:lvlJc w:val="left"/>
+      <w:pPr>
+        <w:ind w:left="3600" w:hanging="360"/>
+      </w:pPr>
+      <w:rPr>
+        <w:rFonts w:ascii="Courier New" w:hAnsi="Courier New" w:cs="Courier New" w:hint="default"/>
+      </w:rPr>
+    </w:lvl>
+    <w:lvl w:ilvl="5" w:tplc="04090005" w:tentative="1">
+      <w:start w:val="1"/>
+      <w:numFmt w:val="bullet"/>
+      <w:lvlText w:val=""/>
+      <w:lvlJc w:val="left"/>
+      <w:pPr>
+        <w:ind w:left="4320" w:hanging="360"/>
+      </w:pPr>
+      <w:rPr>
+        <w:rFonts w:ascii="Wingdings" w:hAnsi="Wingdings" w:hint="default"/>
+      </w:rPr>
+    </w:lvl>
+    <w:lvl w:ilvl="6" w:tplc="04090001" w:tentative="1">
+      <w:start w:val="1"/>
+      <w:numFmt w:val="bullet"/>
+      <w:lvlText w:val=""/>
+      <w:lvlJc w:val="left"/>
+      <w:pPr>
+        <w:ind w:left="5040" w:hanging="360"/>
+      </w:pPr>
+      <w:rPr>
+        <w:rFonts w:ascii="Symbol" w:hAnsi="Symbol" w:hint="default"/>
+      </w:rPr>
+    </w:lvl>
+    <w:lvl w:ilvl="7" w:tplc="04090003" w:tentative="1">
+      <w:start w:val="1"/>
+      <w:numFmt w:val="bullet"/>
+      <w:lvlText w:val="o"/>
+      <w:lvlJc w:val="left"/>
+      <w:pPr>
+        <w:ind w:left="5760" w:hanging="360"/>
+      </w:pPr>
+      <w:rPr>
+        <w:rFonts w:ascii="Courier New" w:hAnsi="Courier New" w:cs="Courier New" w:hint="default"/>
+      </w:rPr>
+    </w:lvl>
+    <w:lvl w:ilvl="8" w:tplc="04090005" w:tentative="1">
+      <w:start w:val="1"/>
+      <w:numFmt w:val="bullet"/>
+      <w:lvlText w:val=""/>
+      <w:lvlJc w:val="left"/>
+      <w:pPr>
+        <w:ind w:left="6480" w:hanging="360"/>
+      </w:pPr>
+      <w:rPr>
+        <w:rFonts w:ascii="Wingdings" w:hAnsi="Wingdings" w:hint="default"/>
+      </w:rPr>
+    </w:lvl>
+  </w:abstractNum>
+  <w:abstractNum w:abstractNumId="4" w15:restartNumberingAfterBreak="0">
+    <w:nsid w:val="4D43560E"/>
+    <w:multiLevelType w:val="hybridMultilevel"/>
+    <w:tmpl w:val="5D9EF55C"/>
+    <w:lvl w:ilvl="0" w:tplc="0409000D">
+      <w:start w:val="1"/>
+      <w:numFmt w:val="bullet"/>
+      <w:lvlText w:val=""/>
+      <w:lvlJc w:val="left"/>
+      <w:pPr>
+        <w:ind w:left="1080" w:hanging="360"/>
+      </w:pPr>
+      <w:rPr>
+        <w:rFonts w:ascii="Wingdings" w:hAnsi="Wingdings" w:hint="default"/>
+      </w:rPr>
+    </w:lvl>
+    <w:lvl w:ilvl="1" w:tplc="04090003" w:tentative="1">
+      <w:start w:val="1"/>
+      <w:numFmt w:val="bullet"/>
+      <w:lvlText w:val="o"/>
+      <w:lvlJc w:val="left"/>
+      <w:pPr>
+        <w:ind w:left="1800" w:hanging="360"/>
+      </w:pPr>
+      <w:rPr>
+        <w:rFonts w:ascii="Courier New" w:hAnsi="Courier New" w:cs="Courier New" w:hint="default"/>
+      </w:rPr>
+    </w:lvl>
+    <w:lvl w:ilvl="2" w:tplc="04090005" w:tentative="1">
+      <w:start w:val="1"/>
+      <w:numFmt w:val="bullet"/>
+      <w:lvlText w:val=""/>
+      <w:lvlJc w:val="left"/>
+      <w:pPr>
+        <w:ind w:left="2520" w:hanging="360"/>
+      </w:pPr>
+      <w:rPr>
+        <w:rFonts w:ascii="Wingdings" w:hAnsi="Wingdings" w:hint="default"/>
+      </w:rPr>
+    </w:lvl>
+    <w:lvl w:ilvl="3" w:tplc="04090001" w:tentative="1">
+      <w:start w:val="1"/>
+      <w:numFmt w:val="bullet"/>
+      <w:lvlText w:val=""/>
+      <w:lvlJc w:val="left"/>
+      <w:pPr>
+        <w:ind w:left="3240" w:hanging="360"/>
+      </w:pPr>
+      <w:rPr>
+        <w:rFonts w:ascii="Symbol" w:hAnsi="Symbol" w:hint="default"/>
+      </w:rPr>
+    </w:lvl>
+    <w:lvl w:ilvl="4" w:tplc="04090003" w:tentative="1">
+      <w:start w:val="1"/>
+      <w:numFmt w:val="bullet"/>
+      <w:lvlText w:val="o"/>
+      <w:lvlJc w:val="left"/>
+      <w:pPr>
+        <w:ind w:left="3960" w:hanging="360"/>
+      </w:pPr>
+      <w:rPr>
+        <w:rFonts w:ascii="Courier New" w:hAnsi="Courier New" w:cs="Courier New" w:hint="default"/>
+      </w:rPr>
+    </w:lvl>
+    <w:lvl w:ilvl="5" w:tplc="04090005" w:tentative="1">
+      <w:start w:val="1"/>
+      <w:numFmt w:val="bullet"/>
+      <w:lvlText w:val=""/>
+      <w:lvlJc w:val="left"/>
+      <w:pPr>
+        <w:ind w:left="4680" w:hanging="360"/>
+      </w:pPr>
+      <w:rPr>
+        <w:rFonts w:ascii="Wingdings" w:hAnsi="Wingdings" w:hint="default"/>
+      </w:rPr>
+    </w:lvl>
+    <w:lvl w:ilvl="6" w:tplc="04090001" w:tentative="1">
+      <w:start w:val="1"/>
+      <w:numFmt w:val="bullet"/>
+      <w:lvlText w:val=""/>
+      <w:lvlJc w:val="left"/>
+      <w:pPr>
+        <w:ind w:left="5400" w:hanging="360"/>
+      </w:pPr>
+      <w:rPr>
+        <w:rFonts w:ascii="Symbol" w:hAnsi="Symbol" w:hint="default"/>
+      </w:rPr>
+    </w:lvl>
+    <w:lvl w:ilvl="7" w:tplc="04090003" w:tentative="1">
+      <w:start w:val="1"/>
+      <w:numFmt w:val="bullet"/>
+      <w:lvlText w:val="o"/>
+      <w:lvlJc w:val="left"/>
+      <w:pPr>
+        <w:ind w:left="6120" w:hanging="360"/>
+      </w:pPr>
+      <w:rPr>
+        <w:rFonts w:ascii="Courier New" w:hAnsi="Courier New" w:cs="Courier New" w:hint="default"/>
+      </w:rPr>
+    </w:lvl>
+    <w:lvl w:ilvl="8" w:tplc="04090005" w:tentative="1">
+      <w:start w:val="1"/>
+      <w:numFmt w:val="bullet"/>
+      <w:lvlText w:val=""/>
+      <w:lvlJc w:val="left"/>
+      <w:pPr>
+        <w:ind w:left="6840" w:hanging="360"/>
+      </w:pPr>
+      <w:rPr>
+        <w:rFonts w:ascii="Wingdings" w:hAnsi="Wingdings" w:hint="default"/>
+      </w:rPr>
+    </w:lvl>
+  </w:abstractNum>
+  <w:abstractNum w:abstractNumId="5" w15:restartNumberingAfterBreak="0">
+    <w:nsid w:val="52740613"/>
+    <w:multiLevelType w:val="hybridMultilevel"/>
+    <w:tmpl w:val="607E464A"/>
+    <w:lvl w:ilvl="0" w:tplc="0409000D">
+      <w:start w:val="1"/>
+      <w:numFmt w:val="bullet"/>
+      <w:lvlText w:val=""/>
+      <w:lvlJc w:val="left"/>
+      <w:pPr>
+        <w:ind w:left="720" w:hanging="360"/>
+      </w:pPr>
+      <w:rPr>
+        <w:rFonts w:ascii="Wingdings" w:hAnsi="Wingdings" w:hint="default"/>
+      </w:rPr>
+    </w:lvl>
+    <w:lvl w:ilvl="1" w:tplc="04090003" w:tentative="1">
+      <w:start w:val="1"/>
+      <w:numFmt w:val="bullet"/>
+      <w:lvlText w:val="o"/>
+      <w:lvlJc w:val="left"/>
+      <w:pPr>
+        <w:ind w:left="1440" w:hanging="360"/>
+      </w:pPr>
+      <w:rPr>
+        <w:rFonts w:ascii="Courier New" w:hAnsi="Courier New" w:cs="Courier New" w:hint="default"/>
+      </w:rPr>
+    </w:lvl>
+    <w:lvl w:ilvl="2" w:tplc="04090005" w:tentative="1">
+      <w:start w:val="1"/>
+      <w:numFmt w:val="bullet"/>
+      <w:lvlText w:val=""/>
+      <w:lvlJc w:val="left"/>
+      <w:pPr>
+        <w:ind w:left="2160" w:hanging="360"/>
+      </w:pPr>
+      <w:rPr>
+        <w:rFonts w:ascii="Wingdings" w:hAnsi="Wingdings" w:hint="default"/>
+      </w:rPr>
+    </w:lvl>
+    <w:lvl w:ilvl="3" w:tplc="04090001" w:tentative="1">
+      <w:start w:val="1"/>
+      <w:numFmt w:val="bullet"/>
+      <w:lvlText w:val=""/>
+      <w:lvlJc w:val="left"/>
+      <w:pPr>
+        <w:ind w:left="2880" w:hanging="360"/>
+      </w:pPr>
+      <w:rPr>
+        <w:rFonts w:ascii="Symbol" w:hAnsi="Symbol" w:hint="default"/>
+      </w:rPr>
+    </w:lvl>
+    <w:lvl w:ilvl="4" w:tplc="04090003" w:tentative="1">
+      <w:start w:val="1"/>
+      <w:numFmt w:val="bullet"/>
+      <w:lvlText w:val="o"/>
+      <w:lvlJc w:val="left"/>
+      <w:pPr>
+        <w:ind w:left="3600" w:hanging="360"/>
+      </w:pPr>
+      <w:rPr>
+        <w:rFonts w:ascii="Courier New" w:hAnsi="Courier New" w:cs="Courier New" w:hint="default"/>
+      </w:rPr>
+    </w:lvl>
+    <w:lvl w:ilvl="5" w:tplc="04090005" w:tentative="1">
+      <w:start w:val="1"/>
+      <w:numFmt w:val="bullet"/>
+      <w:lvlText w:val=""/>
+      <w:lvlJc w:val="left"/>
+      <w:pPr>
+        <w:ind w:left="4320" w:hanging="360"/>
+      </w:pPr>
+      <w:rPr>
+        <w:rFonts w:ascii="Wingdings" w:hAnsi="Wingdings" w:hint="default"/>
+      </w:rPr>
+    </w:lvl>
+    <w:lvl w:ilvl="6" w:tplc="04090001" w:tentative="1">
+      <w:start w:val="1"/>
+      <w:numFmt w:val="bullet"/>
+      <w:lvlText w:val=""/>
+      <w:lvlJc w:val="left"/>
+      <w:pPr>
+        <w:ind w:left="5040" w:hanging="360"/>
+      </w:pPr>
+      <w:rPr>
+        <w:rFonts w:ascii="Symbol" w:hAnsi="Symbol" w:hint="default"/>
+      </w:rPr>
+    </w:lvl>
+    <w:lvl w:ilvl="7" w:tplc="04090003" w:tentative="1">
+      <w:start w:val="1"/>
+      <w:numFmt w:val="bullet"/>
+      <w:lvlText w:val="o"/>
+      <w:lvlJc w:val="left"/>
+      <w:pPr>
+        <w:ind w:left="5760" w:hanging="360"/>
+      </w:pPr>
+      <w:rPr>
+        <w:rFonts w:ascii="Courier New" w:hAnsi="Courier New" w:cs="Courier New" w:hint="default"/>
+      </w:rPr>
+    </w:lvl>
+    <w:lvl w:ilvl="8" w:tplc="04090005" w:tentative="1">
+      <w:start w:val="1"/>
+      <w:numFmt w:val="bullet"/>
+      <w:lvlText w:val=""/>
+      <w:lvlJc w:val="left"/>
+      <w:pPr>
+        <w:ind w:left="6480" w:hanging="360"/>
+      </w:pPr>
+      <w:rPr>
+        <w:rFonts w:ascii="Wingdings" w:hAnsi="Wingdings" w:hint="default"/>
+      </w:rPr>
+    </w:lvl>
+  </w:abstractNum>
+  <w:abstractNum w:abstractNumId="6" w15:restartNumberingAfterBreak="0">
+    <w:nsid w:val="5C475CF0"/>
+    <w:multiLevelType w:val="hybridMultilevel"/>
+    <w:tmpl w:val="7C44CECC"/>
+    <w:lvl w:ilvl="0" w:tplc="0409000D">
+      <w:start w:val="1"/>
+      <w:numFmt w:val="bullet"/>
+      <w:lvlText w:val=""/>
+      <w:lvlJc w:val="left"/>
+      <w:pPr>
+        <w:ind w:left="720" w:hanging="360"/>
+      </w:pPr>
+      <w:rPr>
+        <w:rFonts w:ascii="Wingdings" w:hAnsi="Wingdings" w:hint="default"/>
+      </w:rPr>
+    </w:lvl>
+    <w:lvl w:ilvl="1" w:tplc="04090003" w:tentative="1">
+      <w:start w:val="1"/>
+      <w:numFmt w:val="bullet"/>
+      <w:lvlText w:val="o"/>
+      <w:lvlJc w:val="left"/>
+      <w:pPr>
+        <w:ind w:left="1440" w:hanging="360"/>
+      </w:pPr>
+      <w:rPr>
+        <w:rFonts w:ascii="Courier New" w:hAnsi="Courier New" w:cs="Courier New" w:hint="default"/>
+      </w:rPr>
+    </w:lvl>
+    <w:lvl w:ilvl="2" w:tplc="04090005" w:tentative="1">
+      <w:start w:val="1"/>
+      <w:numFmt w:val="bullet"/>
+      <w:lvlText w:val=""/>
+      <w:lvlJc w:val="left"/>
+      <w:pPr>
+        <w:ind w:left="2160" w:hanging="360"/>
+      </w:pPr>
+      <w:rPr>
+        <w:rFonts w:ascii="Wingdings" w:hAnsi="Wingdings" w:hint="default"/>
+      </w:rPr>
+    </w:lvl>
+    <w:lvl w:ilvl="3" w:tplc="04090001" w:tentative="1">
+      <w:start w:val="1"/>
+      <w:numFmt w:val="bullet"/>
+      <w:lvlText w:val=""/>
+      <w:lvlJc w:val="left"/>
+      <w:pPr>
+        <w:ind w:left="2880" w:hanging="360"/>
+      </w:pPr>
+      <w:rPr>
+        <w:rFonts w:ascii="Symbol" w:hAnsi="Symbol" w:hint="default"/>
+      </w:rPr>
+    </w:lvl>
+    <w:lvl w:ilvl="4" w:tplc="04090003" w:tentative="1">
+      <w:start w:val="1"/>
+      <w:numFmt w:val="bullet"/>
+      <w:lvlText w:val="o"/>
+      <w:lvlJc w:val="left"/>
+      <w:pPr>
+        <w:ind w:left="3600" w:hanging="360"/>
+      </w:pPr>
+      <w:rPr>
+        <w:rFonts w:ascii="Courier New" w:hAnsi="Courier New" w:cs="Courier New" w:hint="default"/>
+      </w:rPr>
+    </w:lvl>
+    <w:lvl w:ilvl="5" w:tplc="04090005" w:tentative="1">
+      <w:start w:val="1"/>
+      <w:numFmt w:val="bullet"/>
+      <w:lvlText w:val=""/>
+      <w:lvlJc w:val="left"/>
+      <w:pPr>
+        <w:ind w:left="4320" w:hanging="360"/>
+      </w:pPr>
+      <w:rPr>
+        <w:rFonts w:ascii="Wingdings" w:hAnsi="Wingdings" w:hint="default"/>
+      </w:rPr>
+    </w:lvl>
+    <w:lvl w:ilvl="6" w:tplc="04090001" w:tentative="1">
+      <w:start w:val="1"/>
+      <w:numFmt w:val="bullet"/>
+      <w:lvlText w:val=""/>
+      <w:lvlJc w:val="left"/>
+      <w:pPr>
+        <w:ind w:left="5040" w:hanging="360"/>
+      </w:pPr>
+      <w:rPr>
+        <w:rFonts w:ascii="Symbol" w:hAnsi="Symbol" w:hint="default"/>
+      </w:rPr>
+    </w:lvl>
+    <w:lvl w:ilvl="7" w:tplc="04090003" w:tentative="1">
+      <w:start w:val="1"/>
+      <w:numFmt w:val="bullet"/>
+      <w:lvlText w:val="o"/>
+      <w:lvlJc w:val="left"/>
+      <w:pPr>
+        <w:ind w:left="5760" w:hanging="360"/>
+      </w:pPr>
+      <w:rPr>
+        <w:rFonts w:ascii="Courier New" w:hAnsi="Courier New" w:cs="Courier New" w:hint="default"/>
+      </w:rPr>
+    </w:lvl>
+    <w:lvl w:ilvl="8" w:tplc="04090005" w:tentative="1">
+      <w:start w:val="1"/>
+      <w:numFmt w:val="bullet"/>
+      <w:lvlText w:val=""/>
+      <w:lvlJc w:val="left"/>
+      <w:pPr>
+        <w:ind w:left="6480" w:hanging="360"/>
+      </w:pPr>
+      <w:rPr>
+        <w:rFonts w:ascii="Wingdings" w:hAnsi="Wingdings" w:hint="default"/>
+      </w:rPr>
+    </w:lvl>
+  </w:abstractNum>
+  <w:abstractNum w:abstractNumId="7" w15:restartNumberingAfterBreak="0">
+    <w:nsid w:val="791D2F5F"/>
+    <w:multiLevelType w:val="hybridMultilevel"/>
+    <w:tmpl w:val="374CC614"/>
+    <w:lvl w:ilvl="0" w:tplc="0409000D">
+      <w:start w:val="1"/>
+      <w:numFmt w:val="bullet"/>
+      <w:lvlText w:val=""/>
+      <w:lvlJc w:val="left"/>
+      <w:pPr>
+        <w:ind w:left="720" w:hanging="360"/>
+      </w:pPr>
+      <w:rPr>
+        <w:rFonts w:ascii="Wingdings" w:hAnsi="Wingdings" w:hint="default"/>
+      </w:rPr>
+    </w:lvl>
+    <w:lvl w:ilvl="1" w:tplc="04090003" w:tentative="1">
+      <w:start w:val="1"/>
+      <w:numFmt w:val="bullet"/>
+      <w:lvlText w:val="o"/>
+      <w:lvlJc w:val="left"/>
+      <w:pPr>
+        <w:ind w:left="1440" w:hanging="360"/>
+      </w:pPr>
+      <w:rPr>
+        <w:rFonts w:ascii="Courier New" w:hAnsi="Courier New" w:cs="Courier New" w:hint="default"/>
+      </w:rPr>
+    </w:lvl>
+    <w:lvl w:ilvl="2" w:tplc="04090005" w:tentative="1">
+      <w:start w:val="1"/>
+      <w:numFmt w:val="bullet"/>
+      <w:lvlText w:val=""/>
+      <w:lvlJc w:val="left"/>
+      <w:pPr>
+        <w:ind w:left="2160" w:hanging="360"/>
+      </w:pPr>
+      <w:rPr>
+        <w:rFonts w:ascii="Wingdings" w:hAnsi="Wingdings" w:hint="default"/>
+      </w:rPr>
+    </w:lvl>
+    <w:lvl w:ilvl="3" w:tplc="04090001" w:tentative="1">
+      <w:start w:val="1"/>
+      <w:numFmt w:val="bullet"/>
+      <w:lvlText w:val=""/>
+      <w:lvlJc w:val="left"/>
+      <w:pPr>
+        <w:ind w:left="2880" w:hanging="360"/>
+      </w:pPr>
+      <w:rPr>
+        <w:rFonts w:ascii="Symbol" w:hAnsi="Symbol" w:hint="default"/>
+      </w:rPr>
+    </w:lvl>
+    <w:lvl w:ilvl="4" w:tplc="04090003" w:tentative="1">
+      <w:start w:val="1"/>
+      <w:numFmt w:val="bullet"/>
+      <w:lvlText w:val="o"/>
+      <w:lvlJc w:val="left"/>
+      <w:pPr>
+        <w:ind w:left="3600" w:hanging="360"/>
+      </w:pPr>
+      <w:rPr>
+        <w:rFonts w:ascii="Courier New" w:hAnsi="Courier New" w:cs="Courier New" w:hint="default"/>
+      </w:rPr>
+    </w:lvl>
+    <w:lvl w:ilvl="5" w:tplc="04090005" w:tentative="1">
+      <w:start w:val="1"/>
+      <w:numFmt w:val="bullet"/>
+      <w:lvlText w:val=""/>
+      <w:lvlJc w:val="left"/>
+      <w:pPr>
+        <w:ind w:left="4320" w:hanging="360"/>
+      </w:pPr>
+      <w:rPr>
+        <w:rFonts w:ascii="Wingdings" w:hAnsi="Wingdings" w:hint="default"/>
+      </w:rPr>
+    </w:lvl>
+    <w:lvl w:ilvl="6" w:tplc="04090001" w:tentative="1">
+      <w:start w:val="1"/>
+      <w:numFmt w:val="bullet"/>
+      <w:lvlText w:val=""/>
+      <w:lvlJc w:val="left"/>
+      <w:pPr>
+        <w:ind w:left="5040" w:hanging="360"/>
+      </w:pPr>
+      <w:rPr>
+        <w:rFonts w:ascii="Symbol" w:hAnsi="Symbol" w:hint="default"/>
+      </w:rPr>
+    </w:lvl>
+    <w:lvl w:ilvl="7" w:tplc="04090003" w:tentative="1">
+      <w:start w:val="1"/>
+      <w:numFmt w:val="bullet"/>
+      <w:lvlText w:val="o"/>
+      <w:lvlJc w:val="left"/>
+      <w:pPr>
+        <w:ind w:left="5760" w:hanging="360"/>
+      </w:pPr>
+      <w:rPr>
+        <w:rFonts w:ascii="Courier New" w:hAnsi="Courier New" w:cs="Courier New" w:hint="default"/>
+      </w:rPr>
+    </w:lvl>
+    <w:lvl w:ilvl="8" w:tplc="04090005" w:tentative="1">
+      <w:start w:val="1"/>
+      <w:numFmt w:val="bullet"/>
+      <w:lvlText w:val=""/>
+      <w:lvlJc w:val="left"/>
+      <w:pPr>
+        <w:ind w:left="6480" w:hanging="360"/>
+      </w:pPr>
+      <w:rPr>
+        <w:rFonts w:ascii="Wingdings" w:hAnsi="Wingdings" w:hint="default"/>
+      </w:rPr>
+    </w:lvl>
+  </w:abstractNum>
   <w:num w:numId="1">
+    <w:abstractNumId w:val="2"/>
+  </w:num>
+  <w:num w:numId="2">
     <w:abstractNumId w:val="1"/>
   </w:num>
-  <w:num w:numId="2">
+  <w:num w:numId="3">
+    <w:abstractNumId w:val="3"/>
+  </w:num>
+  <w:num w:numId="4">
+    <w:abstractNumId w:val="6"/>
+  </w:num>
+  <w:num w:numId="5">
+    <w:abstractNumId w:val="7"/>
+  </w:num>
+  <w:num w:numId="6">
+    <w:abstractNumId w:val="5"/>
+  </w:num>
+  <w:num w:numId="7">
     <w:abstractNumId w:val="0"/>
+  </w:num>
+  <w:num w:numId="8">
+    <w:abstractNumId w:val="4"/>
   </w:num>
 </w:numbering>
 </file>
 
 <file path=word/styles.xml><?xml version="1.0" encoding="utf-8"?>
-<w:styles xmlns:mc="http://schemas.openxmlformats.org/markup-compatibility/2006" xmlns:r="http://schemas.openxmlformats.org/officeDocument/2006/relationships" xmlns:w="http://schemas.openxmlformats.org/wordprocessingml/2006/main" xmlns:w14="http://schemas.microsoft.com/office/word/2010/wordml" xmlns:w15="http://schemas.microsoft.com/office/word/2012/wordml" xmlns:w16cid="http://schemas.microsoft.com/office/word/2016/wordml/cid" xmlns:w16se="http://schemas.microsoft.com/office/word/2015/wordml/symex" mc:Ignorable="w14 w15 w16se w16cid">
+<w:styles xmlns:mc="http://schemas.openxmlformats.org/markup-compatibility/2006" xmlns:r="http://schemas.openxmlformats.org/officeDocument/2006/relationships" xmlns:w="http://schemas.openxmlformats.org/wordprocessingml/2006/main" xmlns:w14="http://schemas.microsoft.com/office/word/2010/wordml" xmlns:w15="http://schemas.microsoft.com/office/word/2012/wordml" xmlns:w16se="http://schemas.microsoft.com/office/word/2015/wordml/symex" mc:Ignorable="w14 w15 w16se">
   <w:docDefaults>
     <w:rPrDefault>
       <w:rPr>
@@ -551,7 +1350,7 @@
       </w:pPr>
     </w:pPrDefault>
   </w:docDefaults>
-  <w:latentStyles w:defLockedState="0" w:defUIPriority="99" w:defSemiHidden="0" w:defUnhideWhenUsed="0" w:defQFormat="0" w:count="375">
+  <w:latentStyles w:defLockedState="0" w:defUIPriority="99" w:defSemiHidden="0" w:defUnhideWhenUsed="0" w:defQFormat="0" w:count="371">
     <w:lsdException w:name="Normal" w:uiPriority="0" w:qFormat="1"/>
     <w:lsdException w:name="heading 1" w:uiPriority="9" w:qFormat="1"/>
     <w:lsdException w:name="heading 2" w:semiHidden="1" w:uiPriority="9" w:unhideWhenUsed="1" w:qFormat="1"/>
@@ -657,6 +1456,7 @@
     <w:lsdException w:name="HTML Sample" w:semiHidden="1" w:unhideWhenUsed="1"/>
     <w:lsdException w:name="HTML Typewriter" w:semiHidden="1" w:unhideWhenUsed="1"/>
     <w:lsdException w:name="HTML Variable" w:semiHidden="1" w:unhideWhenUsed="1"/>
+    <w:lsdException w:name="Normal Table" w:semiHidden="1" w:unhideWhenUsed="1"/>
     <w:lsdException w:name="annotation subject" w:semiHidden="1" w:unhideWhenUsed="1"/>
     <w:lsdException w:name="No List" w:semiHidden="1" w:unhideWhenUsed="1"/>
     <w:lsdException w:name="Outline List 1" w:semiHidden="1" w:unhideWhenUsed="1"/>
@@ -703,8 +1503,10 @@
     <w:lsdException w:name="Table Subtle 2" w:semiHidden="1" w:unhideWhenUsed="1"/>
     <w:lsdException w:name="Table Web 1" w:semiHidden="1" w:unhideWhenUsed="1"/>
     <w:lsdException w:name="Table Web 2" w:semiHidden="1" w:unhideWhenUsed="1"/>
+    <w:lsdException w:name="Table Web 3" w:semiHidden="1" w:unhideWhenUsed="1"/>
     <w:lsdException w:name="Balloon Text" w:semiHidden="1" w:unhideWhenUsed="1"/>
     <w:lsdException w:name="Table Grid" w:uiPriority="39"/>
+    <w:lsdException w:name="Table Theme" w:semiHidden="1" w:unhideWhenUsed="1"/>
     <w:lsdException w:name="Placeholder Text" w:semiHidden="1"/>
     <w:lsdException w:name="No Spacing" w:uiPriority="1" w:qFormat="1"/>
     <w:lsdException w:name="Light Shading" w:uiPriority="60"/>
@@ -920,10 +1722,6 @@
     <w:lsdException w:name="List Table 5 Dark Accent 6" w:uiPriority="50"/>
     <w:lsdException w:name="List Table 6 Colorful Accent 6" w:uiPriority="51"/>
     <w:lsdException w:name="List Table 7 Colorful Accent 6" w:uiPriority="52"/>
-    <w:lsdException w:name="Mention" w:semiHidden="1" w:unhideWhenUsed="1"/>
-    <w:lsdException w:name="Smart Hyperlink" w:semiHidden="1" w:unhideWhenUsed="1"/>
-    <w:lsdException w:name="Hashtag" w:semiHidden="1" w:unhideWhenUsed="1"/>
-    <w:lsdException w:name="Unresolved Mention" w:semiHidden="1" w:unhideWhenUsed="1"/>
   </w:latentStyles>
   <w:style w:type="paragraph" w:default="1" w:styleId="Normal">
     <w:name w:val="Normal"/>

</xml_diff>